<commit_message>
adding completed code in python
</commit_message>
<xml_diff>
--- a/Section_03_1_Multivariable_Linear_Regression_Notes.docx
+++ b/Section_03_1_Multivariable_Linear_Regression_Notes.docx
@@ -739,7 +739,89 @@
           <w:b/>
           <w:u w:val="single"/>
         </w:rPr>
-        <w:t xml:space="preserve">Multiple Linear Regression and </w:t>
+        <w:t>original lecture notes</w:t>
+      </w:r>
+    </w:p>
+    <w:p>
+      <w:pPr>
+        <w:rPr>
+          <w:b/>
+          <w:u w:val="single"/>
+        </w:rPr>
+      </w:pPr>
+    </w:p>
+    <w:p>
+      <w:r>
+        <w:t>original lecture</w:t>
+      </w:r>
+    </w:p>
+    <w:p>
+      <w:pPr>
+        <w:rPr>
+          <w:b/>
+          <w:u w:val="single"/>
+        </w:rPr>
+      </w:pPr>
+      <w:r>
+        <w:tab/>
+      </w:r>
+      <w:r>
+        <w:rPr>
+          <w:b/>
+          <w:u w:val="single"/>
+        </w:rPr>
+        <w:t>See notes</w:t>
+      </w:r>
+      <w:r>
+        <w:rPr>
+          <w:b/>
+          <w:u w:val="single"/>
+        </w:rPr>
+        <w:t xml:space="preserve"> on pages 7-9 (shows the missing elements of the updated lecture notes)</w:t>
+      </w:r>
+    </w:p>
+    <w:p>
+      <w:pPr>
+        <w:rPr>
+          <w:b/>
+          <w:u w:val="single"/>
+        </w:rPr>
+      </w:pPr>
+    </w:p>
+    <w:p>
+      <w:pPr>
+        <w:rPr>
+          <w:b/>
+          <w:u w:val="single"/>
+        </w:rPr>
+      </w:pPr>
+      <w:r>
+        <w:rPr>
+          <w:b/>
+          <w:u w:val="single"/>
+        </w:rPr>
+        <w:t xml:space="preserve">Section </w:t>
+      </w:r>
+      <w:r>
+        <w:rPr>
+          <w:b/>
+          <w:u w:val="single"/>
+        </w:rPr>
+        <w:t>3</w:t>
+      </w:r>
+      <w:r>
+        <w:rPr>
+          <w:b/>
+          <w:u w:val="single"/>
+        </w:rPr>
+        <w:t xml:space="preserve">: </w:t>
+      </w:r>
+      <w:r>
+        <w:rPr>
+          <w:b/>
+          <w:u w:val="single"/>
+        </w:rPr>
+        <w:t xml:space="preserve">How to solve linear regression using only </w:t>
       </w:r>
       <w:proofErr w:type="spellStart"/>
       <w:r>
@@ -747,56 +829,263 @@
           <w:b/>
           <w:u w:val="single"/>
         </w:rPr>
-        <w:t>Polynomical</w:t>
+        <w:t>matricies</w:t>
       </w:r>
       <w:proofErr w:type="spellEnd"/>
-      <w:r>
-        <w:rPr>
-          <w:b/>
-          <w:u w:val="single"/>
-        </w:rPr>
-        <w:t xml:space="preserve"> Regression Notes</w:t>
-      </w:r>
-    </w:p>
-    <w:p>
-      <w:pPr>
-        <w:rPr>
-          <w:b/>
-          <w:u w:val="single"/>
-        </w:rPr>
-      </w:pPr>
-    </w:p>
-    <w:p>
-      <w:r>
-        <w:t>original lecture</w:t>
-      </w:r>
-    </w:p>
-    <w:p>
-      <w:pPr>
-        <w:rPr>
-          <w:b/>
-          <w:u w:val="single"/>
-        </w:rPr>
-      </w:pPr>
-      <w:r>
-        <w:tab/>
-      </w:r>
-      <w:r>
-        <w:rPr>
-          <w:b/>
-          <w:u w:val="single"/>
-        </w:rPr>
-        <w:t>See notes</w:t>
-      </w:r>
-      <w:r>
-        <w:rPr>
-          <w:b/>
-          <w:u w:val="single"/>
-        </w:rPr>
-        <w:t xml:space="preserve"> on pages 7-9 (shows the missing elements of the updated lecture notes)</w:t>
+    </w:p>
+    <w:p/>
+    <w:p>
+      <w:r>
+        <w:t>cost function example</w:t>
+      </w:r>
+    </w:p>
+    <w:p>
+      <w:pPr>
+        <w:tabs>
+          <w:tab w:val="left" w:pos="720"/>
+          <w:tab w:val="left" w:pos="1440"/>
+          <w:tab w:val="left" w:pos="2565"/>
+        </w:tabs>
+      </w:pPr>
+      <w:r>
+        <w:tab/>
+        <w:t xml:space="preserve"> see note</w:t>
+      </w:r>
+      <w:r>
+        <w:t>s on pages 11 and 12</w:t>
+      </w:r>
+    </w:p>
+    <w:p/>
+    <w:p>
+      <w:r>
+        <w:t xml:space="preserve">helpful source from </w:t>
+      </w:r>
+      <w:proofErr w:type="spellStart"/>
+      <w:r>
+        <w:t>haya</w:t>
+      </w:r>
+      <w:proofErr w:type="spellEnd"/>
+      <w:r>
+        <w:t xml:space="preserve"> in </w:t>
+      </w:r>
+      <w:proofErr w:type="spellStart"/>
+      <w:r>
+        <w:t>udemy</w:t>
+      </w:r>
+      <w:proofErr w:type="spellEnd"/>
+    </w:p>
+    <w:p>
+      <w:r>
+        <w:rPr>
+          <w:noProof/>
+        </w:rPr>
+        <w:drawing>
+          <wp:inline distT="0" distB="0" distL="0" distR="0" wp14:anchorId="2D1EF399" wp14:editId="011356BD">
+            <wp:extent cx="2809875" cy="1981799"/>
+            <wp:effectExtent l="0" t="0" r="0" b="0"/>
+            <wp:docPr id="1" name="Picture 1" descr="https://udemy-images.s3.amazonaws.com:443/redactor/2016-12-26_19-28-25-6a102e735b710b8998b570b611d39125/IMG_3662.JPG"/>
+            <wp:cNvGraphicFramePr>
+              <a:graphicFrameLocks xmlns:a="http://schemas.openxmlformats.org/drawingml/2006/main" noChangeAspect="1"/>
+            </wp:cNvGraphicFramePr>
+            <a:graphic xmlns:a="http://schemas.openxmlformats.org/drawingml/2006/main">
+              <a:graphicData uri="http://schemas.openxmlformats.org/drawingml/2006/picture">
+                <pic:pic xmlns:pic="http://schemas.openxmlformats.org/drawingml/2006/picture">
+                  <pic:nvPicPr>
+                    <pic:cNvPr id="0" name="Picture 1" descr="https://udemy-images.s3.amazonaws.com:443/redactor/2016-12-26_19-28-25-6a102e735b710b8998b570b611d39125/IMG_3662.JPG"/>
+                    <pic:cNvPicPr>
+                      <a:picLocks noChangeAspect="1" noChangeArrowheads="1"/>
+                    </pic:cNvPicPr>
+                  </pic:nvPicPr>
+                  <pic:blipFill>
+                    <a:blip r:embed="rId5" cstate="print">
+                      <a:extLst>
+                        <a:ext uri="{28A0092B-C50C-407E-A947-70E740481C1C}">
+                          <a14:useLocalDpi xmlns:a14="http://schemas.microsoft.com/office/drawing/2010/main" val="0"/>
+                        </a:ext>
+                      </a:extLst>
+                    </a:blip>
+                    <a:srcRect/>
+                    <a:stretch>
+                      <a:fillRect/>
+                    </a:stretch>
+                  </pic:blipFill>
+                  <pic:spPr bwMode="auto">
+                    <a:xfrm>
+                      <a:off x="0" y="0"/>
+                      <a:ext cx="2814168" cy="1984827"/>
+                    </a:xfrm>
+                    <a:prstGeom prst="rect">
+                      <a:avLst/>
+                    </a:prstGeom>
+                    <a:noFill/>
+                    <a:ln>
+                      <a:noFill/>
+                    </a:ln>
+                  </pic:spPr>
+                </pic:pic>
+              </a:graphicData>
+            </a:graphic>
+          </wp:inline>
+        </w:drawing>
       </w:r>
       <w:bookmarkStart w:id="0" w:name="_GoBack"/>
       <w:bookmarkEnd w:id="0"/>
+    </w:p>
+    <w:p/>
+    <w:p>
+      <w:pPr>
+        <w:rPr>
+          <w:b/>
+          <w:u w:val="single"/>
+        </w:rPr>
+      </w:pPr>
+      <w:r>
+        <w:rPr>
+          <w:b/>
+          <w:u w:val="single"/>
+        </w:rPr>
+        <w:t xml:space="preserve">Coding: </w:t>
+      </w:r>
+      <w:r>
+        <w:rPr>
+          <w:b/>
+          <w:u w:val="single"/>
+        </w:rPr>
+        <w:t>see the code directory for information about how to code by using multivariable formula</w:t>
+      </w:r>
+    </w:p>
+    <w:p>
+      <w:pPr>
+        <w:rPr>
+          <w:b/>
+          <w:u w:val="single"/>
+        </w:rPr>
+      </w:pPr>
+    </w:p>
+    <w:p>
+      <w:pPr>
+        <w:rPr>
+          <w:b/>
+          <w:u w:val="single"/>
+        </w:rPr>
+      </w:pPr>
+      <w:r>
+        <w:rPr>
+          <w:b/>
+          <w:u w:val="single"/>
+        </w:rPr>
+        <w:t xml:space="preserve">coding with </w:t>
+      </w:r>
+      <w:proofErr w:type="spellStart"/>
+      <w:r>
+        <w:rPr>
+          <w:b/>
+          <w:u w:val="single"/>
+        </w:rPr>
+        <w:t>polynomical</w:t>
+      </w:r>
+      <w:proofErr w:type="spellEnd"/>
+      <w:r>
+        <w:rPr>
+          <w:b/>
+          <w:u w:val="single"/>
+        </w:rPr>
+        <w:t xml:space="preserve"> regression</w:t>
+      </w:r>
+    </w:p>
+    <w:p>
+      <w:r>
+        <w:tab/>
+        <w:t>notice that the weights are still linear</w:t>
+      </w:r>
+    </w:p>
+    <w:p>
+      <w:r>
+        <w:tab/>
+        <w:t>the inputs are not</w:t>
+      </w:r>
+    </w:p>
+    <w:p>
+      <w:r>
+        <w:tab/>
+      </w:r>
+      <w:r>
+        <w:tab/>
+        <w:t>you can still apply a linear regression to a quadradic equation</w:t>
+      </w:r>
+    </w:p>
+    <w:p>
+      <w:pPr>
+        <w:rPr>
+          <w:b/>
+          <w:u w:val="single"/>
+        </w:rPr>
+      </w:pPr>
+      <w:r>
+        <w:rPr>
+          <w:b/>
+          <w:u w:val="single"/>
+        </w:rPr>
+        <w:t xml:space="preserve"> Quiz regarding </w:t>
+      </w:r>
+      <w:proofErr w:type="spellStart"/>
+      <w:r>
+        <w:rPr>
+          <w:b/>
+          <w:u w:val="single"/>
+        </w:rPr>
+        <w:t>Rsquared</w:t>
+      </w:r>
+      <w:proofErr w:type="spellEnd"/>
+    </w:p>
+    <w:p>
+      <w:pPr>
+        <w:rPr>
+          <w:b/>
+          <w:u w:val="single"/>
+        </w:rPr>
+      </w:pPr>
+    </w:p>
+    <w:p>
+      <w:pPr>
+        <w:rPr>
+          <w:b/>
+          <w:u w:val="single"/>
+        </w:rPr>
+      </w:pPr>
+      <w:r>
+        <w:rPr>
+          <w:b/>
+          <w:u w:val="single"/>
+        </w:rPr>
+        <w:t>if you add noise to X in a new column will it improve?</w:t>
+      </w:r>
+    </w:p>
+    <w:p>
+      <w:r>
+        <w:tab/>
+      </w:r>
+      <w:proofErr w:type="gramStart"/>
+      <w:r>
+        <w:t>yes</w:t>
+      </w:r>
+      <w:proofErr w:type="gramEnd"/>
+      <w:r>
+        <w:t xml:space="preserve"> if it is random</w:t>
+      </w:r>
+    </w:p>
+    <w:p>
+      <w:r>
+        <w:tab/>
+      </w:r>
+      <w:r>
+        <w:tab/>
+      </w:r>
+      <w:proofErr w:type="spellStart"/>
+      <w:r>
+        <w:t>bareless</w:t>
+      </w:r>
+      <w:proofErr w:type="spellEnd"/>
     </w:p>
     <w:sectPr>
       <w:pgSz w:w="12240" w:h="15840"/>

</xml_diff>